<commit_message>
docs: Xong phan chia muc luc co ban cho chuong 5
</commit_message>
<xml_diff>
--- a/docs/final_project/main.docx
+++ b/docs/final_project/main.docx
@@ -673,7 +673,6 @@
           <w:bCs/>
           <w:sz w:val="32"/>
           <w:szCs w:val="32"/>
-          <w:lang w:val="vi-VN"/>
         </w:rPr>
       </w:pPr>
       <w:r>
@@ -694,9 +693,8 @@
           <w:bCs/>
           <w:sz w:val="32"/>
           <w:szCs w:val="32"/>
-          <w:lang w:val="vi-VN"/>
-        </w:rPr>
-        <w:t>TỐT NGHIỆP</w:t>
+        </w:rPr>
+        <w:t>CƠ ĐIỆN TỬ</w:t>
       </w:r>
     </w:p>
     <w:p>
@@ -4190,8 +4188,8 @@
         </w:rPr>
       </w:pPr>
       <w:bookmarkStart w:id="4" w:name="_Toc140531600"/>
-      <w:bookmarkStart w:id="5" w:name="_Hlk139318717"/>
-      <w:bookmarkStart w:id="6" w:name="_Toc170031217"/>
+      <w:bookmarkStart w:id="5" w:name="_Toc170031217"/>
+      <w:bookmarkStart w:id="6" w:name="_Hlk139318717"/>
       <w:r>
         <w:t xml:space="preserve">PHIẾU NHẬN XÉT ĐỒ ÁN </w:t>
       </w:r>
@@ -4202,7 +4200,7 @@
         </w:rPr>
         <w:t>TỐT NGHIỆP</w:t>
       </w:r>
-      <w:bookmarkEnd w:id="6"/>
+      <w:bookmarkEnd w:id="5"/>
     </w:p>
     <w:p>
       <w:pPr>
@@ -7176,7 +7174,7 @@
         <w:t>(Ký, ghi rõ họ tên)</w:t>
       </w:r>
     </w:p>
-    <w:bookmarkEnd w:id="5"/>
+    <w:bookmarkEnd w:id="6"/>
     <w:p>
       <w:pPr>
         <w:pStyle w:val="ListParagraph"/>
@@ -15920,18 +15918,8 @@
           <w:sz w:val="26"/>
           <w:szCs w:val="26"/>
         </w:rPr>
-        <w:t xml:space="preserve"> Thay đổi cấu trúc cơ khí hoặc hệ thống điều khiển mà không kể đến việc thay đổi chương trình, </w:t>
-      </w:r>
-      <w:proofErr w:type="gramStart"/>
-      <w:r>
-        <w:rPr>
-          <w:rFonts w:ascii="Times New Roman" w:hAnsi="Times New Roman" w:cs="Times New Roman"/>
-          <w:sz w:val="26"/>
-          <w:szCs w:val="26"/>
-        </w:rPr>
-        <w:t>ROM,..</w:t>
-      </w:r>
-      <w:proofErr w:type="gramEnd"/>
+        <w:t xml:space="preserve"> Thay đổi cấu trúc cơ khí hoặc hệ thống điều khiển mà không kể đến việc thay đổi chương trình, ROM,..</w:t>
+      </w:r>
     </w:p>
     <w:p>
       <w:pPr>
@@ -17532,25 +17520,7 @@
           <w:sz w:val="26"/>
           <w:szCs w:val="26"/>
         </w:rPr>
-        <w:t xml:space="preserve"> Điều khiển kết nối cứng là loại điều khiển mà các chức năng của nó được đặt cố </w:t>
-      </w:r>
-      <w:proofErr w:type="gramStart"/>
-      <w:r>
-        <w:rPr>
-          <w:rFonts w:ascii="Times New Roman" w:hAnsi="Times New Roman" w:cs="Times New Roman"/>
-          <w:sz w:val="26"/>
-          <w:szCs w:val="26"/>
-        </w:rPr>
-        <w:t>định(</w:t>
-      </w:r>
-      <w:proofErr w:type="gramEnd"/>
-      <w:r>
-        <w:rPr>
-          <w:rFonts w:ascii="Times New Roman" w:hAnsi="Times New Roman" w:cs="Times New Roman"/>
-          <w:sz w:val="26"/>
-          <w:szCs w:val="26"/>
-        </w:rPr>
-        <w:t>nối dây). Nếu muốn thay đổi chức năng điều đó có nghĩa là thay đổi kết nối dây. Điều khiển kết nối cứng có thể thực hiện với các tiếp điểm…</w:t>
+        <w:t xml:space="preserve"> Điều khiển kết nối cứng là loại điều khiển mà các chức năng của nó được đặt cố định(nối dây). Nếu muốn thay đổi chức năng điều đó có nghĩa là thay đổi kết nối dây. Điều khiển kết nối cứng có thể thực hiện với các tiếp điểm…</w:t>
       </w:r>
     </w:p>
     <w:p>
@@ -19801,25 +19771,7 @@
           <w:sz w:val="26"/>
           <w:szCs w:val="26"/>
         </w:rPr>
-        <w:t>+ Loại motor tương thích: HF-</w:t>
-      </w:r>
-      <w:proofErr w:type="gramStart"/>
-      <w:r>
-        <w:rPr>
-          <w:rFonts w:ascii="Times New Roman" w:hAnsi="Times New Roman" w:cs="Times New Roman"/>
-          <w:sz w:val="26"/>
-          <w:szCs w:val="26"/>
-        </w:rPr>
-        <w:t>MP(</w:t>
-      </w:r>
-      <w:proofErr w:type="gramEnd"/>
-      <w:r>
-        <w:rPr>
-          <w:rFonts w:ascii="Times New Roman" w:hAnsi="Times New Roman" w:cs="Times New Roman"/>
-          <w:sz w:val="26"/>
-          <w:szCs w:val="26"/>
-        </w:rPr>
-        <w:t>73), HF-KP(73), HF-JP73, HC-UP72</w:t>
+        <w:t>+ Loại motor tương thích: HF-MP(73), HF-KP(73), HF-JP73, HC-UP72</w:t>
       </w:r>
     </w:p>
     <w:p>
@@ -20854,25 +20806,26 @@
           <w:sz w:val="24"/>
           <w:szCs w:val="24"/>
         </w:rPr>
-        <w:t>R2 = [cos(t</w:t>
-      </w:r>
-      <w:proofErr w:type="gramStart"/>
-      <w:r>
+        <w:t>R2 = [cos(t1)*cos(t2) -cos(t1)*sin(t2) sin(t1); sin(t1)*cos(t2) -sin(t1)*sin(t2) -cos(t1); sin(t2) cos(t2) 0];</w:t>
+      </w:r>
+    </w:p>
+    <w:p>
+      <w:pPr>
+        <w:spacing w:after="120" w:line="312" w:lineRule="auto"/>
+        <w:ind w:left="360"/>
         <w:rPr>
           <w:rFonts w:ascii="Times New Roman" w:eastAsiaTheme="minorEastAsia" w:hAnsi="Times New Roman" w:cs="Times New Roman"/>
           <w:sz w:val="24"/>
           <w:szCs w:val="24"/>
         </w:rPr>
-        <w:t>1)*</w:t>
-      </w:r>
-      <w:proofErr w:type="gramEnd"/>
+      </w:pPr>
       <w:r>
         <w:rPr>
           <w:rFonts w:ascii="Times New Roman" w:eastAsiaTheme="minorEastAsia" w:hAnsi="Times New Roman" w:cs="Times New Roman"/>
           <w:sz w:val="24"/>
           <w:szCs w:val="24"/>
         </w:rPr>
-        <w:t>cos(t2) -cos(t1)*sin(t2) sin(t1); sin(t1)*cos(t2) -sin(t1)*sin(t2) -cos(t1); sin(t2) cos(t2) 0];</w:t>
+        <w:t>R3 = [cos(t1)*cos(t2 + t3) -cos(t1)*sin(t2 + t3) sin(t1); sin(t1)*cos(t2 + t3) -sin(t1)*sin(t2 + t3) -cos(t1); sin(t2 + t3) cos(t2 + t3) 0];</w:t>
       </w:r>
     </w:p>
     <w:p>
@@ -20891,99 +20844,26 @@
           <w:sz w:val="24"/>
           <w:szCs w:val="24"/>
         </w:rPr>
-        <w:t>R3 = [cos(t</w:t>
-      </w:r>
-      <w:proofErr w:type="gramStart"/>
-      <w:r>
+        <w:t>R4 = [-cos(t1)*(-1) sin(t1) cos(t1)*0; -sin(t1)*(-1) -cos(t1) sin(t1)*0; 0 0 (-1)];</w:t>
+      </w:r>
+    </w:p>
+    <w:p>
+      <w:pPr>
+        <w:spacing w:after="120" w:line="312" w:lineRule="auto"/>
+        <w:ind w:left="360"/>
         <w:rPr>
           <w:rFonts w:ascii="Times New Roman" w:eastAsiaTheme="minorEastAsia" w:hAnsi="Times New Roman" w:cs="Times New Roman"/>
           <w:sz w:val="24"/>
           <w:szCs w:val="24"/>
         </w:rPr>
-        <w:t>1)*</w:t>
-      </w:r>
-      <w:proofErr w:type="gramEnd"/>
+      </w:pPr>
       <w:r>
         <w:rPr>
           <w:rFonts w:ascii="Times New Roman" w:eastAsiaTheme="minorEastAsia" w:hAnsi="Times New Roman" w:cs="Times New Roman"/>
           <w:sz w:val="24"/>
           <w:szCs w:val="24"/>
         </w:rPr>
-        <w:t>cos(t2 + t3) -cos(t1)*sin(t2 + t3) sin(t1); sin(t1)*cos(t2 + t3) -sin(t1)*sin(t2 + t3) -cos(t1); sin(t2 + t3) cos(t2 + t3) 0];</w:t>
-      </w:r>
-    </w:p>
-    <w:p>
-      <w:pPr>
-        <w:spacing w:after="120" w:line="312" w:lineRule="auto"/>
-        <w:ind w:left="360"/>
-        <w:rPr>
-          <w:rFonts w:ascii="Times New Roman" w:eastAsiaTheme="minorEastAsia" w:hAnsi="Times New Roman" w:cs="Times New Roman"/>
-          <w:sz w:val="24"/>
-          <w:szCs w:val="24"/>
-        </w:rPr>
-      </w:pPr>
-      <w:r>
-        <w:rPr>
-          <w:rFonts w:ascii="Times New Roman" w:eastAsiaTheme="minorEastAsia" w:hAnsi="Times New Roman" w:cs="Times New Roman"/>
-          <w:sz w:val="24"/>
-          <w:szCs w:val="24"/>
-        </w:rPr>
-        <w:t>R4 = [-cos(t</w:t>
-      </w:r>
-      <w:proofErr w:type="gramStart"/>
-      <w:r>
-        <w:rPr>
-          <w:rFonts w:ascii="Times New Roman" w:eastAsiaTheme="minorEastAsia" w:hAnsi="Times New Roman" w:cs="Times New Roman"/>
-          <w:sz w:val="24"/>
-          <w:szCs w:val="24"/>
-        </w:rPr>
-        <w:t>1)*</w:t>
-      </w:r>
-      <w:proofErr w:type="gramEnd"/>
-      <w:r>
-        <w:rPr>
-          <w:rFonts w:ascii="Times New Roman" w:eastAsiaTheme="minorEastAsia" w:hAnsi="Times New Roman" w:cs="Times New Roman"/>
-          <w:sz w:val="24"/>
-          <w:szCs w:val="24"/>
-        </w:rPr>
-        <w:t>(-1) sin(t1) cos(t1)*0; -sin(t1)*(-1) -cos(t1) sin(t1)*0; 0 0 (-1)];</w:t>
-      </w:r>
-    </w:p>
-    <w:p>
-      <w:pPr>
-        <w:spacing w:after="120" w:line="312" w:lineRule="auto"/>
-        <w:ind w:left="360"/>
-        <w:rPr>
-          <w:rFonts w:ascii="Times New Roman" w:eastAsiaTheme="minorEastAsia" w:hAnsi="Times New Roman" w:cs="Times New Roman"/>
-          <w:sz w:val="24"/>
-          <w:szCs w:val="24"/>
-        </w:rPr>
-      </w:pPr>
-      <w:r>
-        <w:rPr>
-          <w:rFonts w:ascii="Times New Roman" w:eastAsiaTheme="minorEastAsia" w:hAnsi="Times New Roman" w:cs="Times New Roman"/>
-          <w:sz w:val="24"/>
-          <w:szCs w:val="24"/>
-        </w:rPr>
-        <w:t>R5 = [(sin(t</w:t>
-      </w:r>
-      <w:proofErr w:type="gramStart"/>
-      <w:r>
-        <w:rPr>
-          <w:rFonts w:ascii="Times New Roman" w:eastAsiaTheme="minorEastAsia" w:hAnsi="Times New Roman" w:cs="Times New Roman"/>
-          <w:sz w:val="24"/>
-          <w:szCs w:val="24"/>
-        </w:rPr>
-        <w:t>1)*</w:t>
-      </w:r>
-      <w:proofErr w:type="gramEnd"/>
-      <w:r>
-        <w:rPr>
-          <w:rFonts w:ascii="Times New Roman" w:eastAsiaTheme="minorEastAsia" w:hAnsi="Times New Roman" w:cs="Times New Roman"/>
-          <w:sz w:val="24"/>
-          <w:szCs w:val="24"/>
-        </w:rPr>
-        <w:t>sin(t5) - (-1)*cos(t1)*cos(t5)) (sin(t1)*cos(t5) + (-1)*cos(t1)*sin(t5)) (0*cos(t1)); (-cos(t1)*sin(t5) - (-1)*sin(t1)*cos(t5) ) (-cos(t1)*cos(t5) + (-1)*sin(t1)*sin(t5)) (0*sin(t1)); 0*cos(t5) -0*sin(t5) (-1)];</w:t>
+        <w:t>R5 = [(sin(t1)*sin(t5) - (-1)*cos(t1)*cos(t5)) (sin(t1)*cos(t5) + (-1)*cos(t1)*sin(t5)) (0*cos(t1)); (-cos(t1)*sin(t5) - (-1)*sin(t1)*cos(t5) ) (-cos(t1)*cos(t5) + (-1)*sin(t1)*sin(t5)) (0*sin(t1)); 0*cos(t5) -0*sin(t5) (-1)];</w:t>
       </w:r>
     </w:p>
     <w:p>

</xml_diff>